<commit_message>
Get things prepped for PT2 release
</commit_message>
<xml_diff>
--- a/SCP_ The Downfall of Site 13 Rules.docx
+++ b/SCP_ The Downfall of Site 13 Rules.docx
@@ -42,25 +42,7 @@
           <w:sz w:val="20"/>
           <w:szCs w:val="20"/>
         </w:rPr>
-        <w:t xml:space="preserve">You are a Site Director for the SCP Foundation. Your mission is </w:t>
-      </w:r>
-      <w:proofErr w:type="gramStart"/>
-      <w:r>
-        <w:rPr>
-          <w:rFonts w:ascii="Typewriter" w:hAnsi="Typewriter"/>
-          <w:sz w:val="20"/>
-          <w:szCs w:val="20"/>
-        </w:rPr>
-        <w:t>contain</w:t>
-      </w:r>
-      <w:proofErr w:type="gramEnd"/>
-      <w:r>
-        <w:rPr>
-          <w:rFonts w:ascii="Typewriter" w:hAnsi="Typewriter"/>
-          <w:sz w:val="20"/>
-          <w:szCs w:val="20"/>
-        </w:rPr>
-        <w:t xml:space="preserve"> the anomalous items that arrive at your site, long enough for the O5 Council to convene. </w:t>
+        <w:t xml:space="preserve">You are a Site Director for the SCP Foundation. Your mission is contain the anomalous items that arrive at your site, long enough for the O5 Council to convene. </w:t>
       </w:r>
     </w:p>
     <w:p>
@@ -104,25 +86,7 @@
           <w:sz w:val="20"/>
           <w:szCs w:val="20"/>
         </w:rPr>
-        <w:t>The game is played in terms of “Days</w:t>
-      </w:r>
-      <w:proofErr w:type="gramStart"/>
-      <w:r>
-        <w:rPr>
-          <w:rFonts w:ascii="Typewriter" w:hAnsi="Typewriter"/>
-          <w:sz w:val="20"/>
-          <w:szCs w:val="20"/>
-        </w:rPr>
-        <w:t>”.</w:t>
-      </w:r>
-      <w:proofErr w:type="gramEnd"/>
-      <w:r>
-        <w:rPr>
-          <w:rFonts w:ascii="Typewriter" w:hAnsi="Typewriter"/>
-          <w:sz w:val="20"/>
-          <w:szCs w:val="20"/>
-        </w:rPr>
-        <w:t xml:space="preserve"> Each day has four steps:</w:t>
+        <w:t>The game is played in terms of “Days”. Each day has four steps:</w:t>
       </w:r>
     </w:p>
     <w:p>
@@ -302,25 +266,7 @@
           <w:sz w:val="20"/>
           <w:szCs w:val="20"/>
         </w:rPr>
-        <w:t xml:space="preserve">The game is played with three decks, each one containing </w:t>
-      </w:r>
-      <w:proofErr w:type="gramStart"/>
-      <w:r>
-        <w:rPr>
-          <w:rFonts w:ascii="Typewriter" w:hAnsi="Typewriter"/>
-          <w:sz w:val="20"/>
-          <w:szCs w:val="20"/>
-        </w:rPr>
-        <w:t>different kinds</w:t>
-      </w:r>
-      <w:proofErr w:type="gramEnd"/>
-      <w:r>
-        <w:rPr>
-          <w:rFonts w:ascii="Typewriter" w:hAnsi="Typewriter"/>
-          <w:sz w:val="20"/>
-          <w:szCs w:val="20"/>
-        </w:rPr>
-        <w:t xml:space="preserve"> of cards:</w:t>
+        <w:t>The game is played with three decks, each one containing different kinds of cards:</w:t>
       </w:r>
     </w:p>
     <w:p>
@@ -461,25 +407,7 @@
           <w:sz w:val="20"/>
           <w:szCs w:val="20"/>
         </w:rPr>
-        <w:t xml:space="preserve">Each Item has a Containment Class, which determines the number of procedures that must </w:t>
-      </w:r>
-      <w:proofErr w:type="gramStart"/>
-      <w:r>
-        <w:rPr>
-          <w:rFonts w:ascii="Typewriter" w:hAnsi="Typewriter"/>
-          <w:sz w:val="20"/>
-          <w:szCs w:val="20"/>
-        </w:rPr>
-        <w:t>be attached</w:t>
-      </w:r>
-      <w:proofErr w:type="gramEnd"/>
-      <w:r>
-        <w:rPr>
-          <w:rFonts w:ascii="Typewriter" w:hAnsi="Typewriter"/>
-          <w:sz w:val="20"/>
-          <w:szCs w:val="20"/>
-        </w:rPr>
-        <w:t xml:space="preserve"> to it when the Item enters play</w:t>
+        <w:t>Each Item has a Containment Class, which determines the number of procedures that must be attached to it when the Item enters play</w:t>
       </w:r>
       <w:r>
         <w:rPr>
@@ -651,16 +579,7 @@
           <w:sz w:val="20"/>
           <w:szCs w:val="20"/>
         </w:rPr>
-        <w:t>“Personnel Tokens” are non-card counters put onto cards, to track the number of Foundation Personnel that are in use for that item/procedure/</w:t>
-      </w:r>
-      <w:proofErr w:type="gramStart"/>
-      <w:r>
-        <w:rPr>
-          <w:rFonts w:ascii="Typewriter" w:hAnsi="Typewriter"/>
-          <w:sz w:val="20"/>
-          <w:szCs w:val="20"/>
-        </w:rPr>
-        <w:t>etc</w:t>
+        <w:t>“Personnel Tokens” are non-card counters put onto cards, to track the number of Foundation Personnel that are in use for that item/procedure/etc</w:t>
       </w:r>
       <w:r>
         <w:rPr>
@@ -670,7 +589,6 @@
         </w:rPr>
         <w:t>.</w:t>
       </w:r>
-      <w:proofErr w:type="gramEnd"/>
     </w:p>
     <w:p>
       <w:pPr>
@@ -747,105 +665,59 @@
           <w:sz w:val="20"/>
           <w:szCs w:val="20"/>
         </w:rPr>
-        <w:t xml:space="preserve">The game </w:t>
-      </w:r>
-      <w:proofErr w:type="gramStart"/>
-      <w:r>
-        <w:rPr>
-          <w:rFonts w:ascii="Typewriter" w:hAnsi="Typewriter"/>
-          <w:sz w:val="20"/>
-          <w:szCs w:val="20"/>
-        </w:rPr>
-        <w:t>is won</w:t>
-      </w:r>
-      <w:proofErr w:type="gramEnd"/>
-      <w:r>
-        <w:rPr>
-          <w:rFonts w:ascii="Typewriter" w:hAnsi="Typewriter"/>
-          <w:sz w:val="20"/>
-          <w:szCs w:val="20"/>
-        </w:rPr>
-        <w:t xml:space="preserve"> when seven individual O5 Character cards are in play at a time… or when a player stabs the other players in the back with a “Betrayal” action card.</w:t>
-      </w:r>
-    </w:p>
-    <w:p>
-      <w:pPr>
-        <w:rPr>
-          <w:rFonts w:ascii="Typewriter" w:hAnsi="Typewriter"/>
-          <w:sz w:val="20"/>
-          <w:szCs w:val="20"/>
-        </w:rPr>
-      </w:pPr>
-    </w:p>
-    <w:p>
-      <w:pPr>
-        <w:rPr>
-          <w:rFonts w:ascii="Typewriter" w:hAnsi="Typewriter"/>
-          <w:sz w:val="20"/>
-          <w:szCs w:val="20"/>
-        </w:rPr>
-      </w:pPr>
-      <w:r>
-        <w:rPr>
-          <w:rFonts w:ascii="Typewriter" w:hAnsi="Typewriter"/>
-          <w:sz w:val="20"/>
-          <w:szCs w:val="20"/>
-        </w:rPr>
-        <w:t xml:space="preserve">The game </w:t>
-      </w:r>
-      <w:proofErr w:type="gramStart"/>
-      <w:r>
-        <w:rPr>
-          <w:rFonts w:ascii="Typewriter" w:hAnsi="Typewriter"/>
-          <w:sz w:val="20"/>
-          <w:szCs w:val="20"/>
-        </w:rPr>
-        <w:t>is lost</w:t>
-      </w:r>
-      <w:proofErr w:type="gramEnd"/>
-      <w:r>
-        <w:rPr>
-          <w:rFonts w:ascii="Typewriter" w:hAnsi="Typewriter"/>
-          <w:sz w:val="20"/>
-          <w:szCs w:val="20"/>
-        </w:rPr>
-        <w:t xml:space="preserve"> when Daybreak begins, and an item is out of containment.</w:t>
-      </w:r>
-    </w:p>
-    <w:p>
-      <w:pPr>
-        <w:rPr>
-          <w:rFonts w:ascii="Typewriter" w:hAnsi="Typewriter"/>
-          <w:sz w:val="20"/>
-          <w:szCs w:val="20"/>
-        </w:rPr>
-      </w:pPr>
-    </w:p>
-    <w:p>
-      <w:pPr>
-        <w:rPr>
-          <w:rFonts w:ascii="Typewriter" w:hAnsi="Typewriter"/>
-          <w:sz w:val="20"/>
-          <w:szCs w:val="20"/>
-        </w:rPr>
-      </w:pPr>
-      <w:proofErr w:type="gramStart"/>
-      <w:r>
-        <w:rPr>
-          <w:rFonts w:ascii="Typewriter" w:hAnsi="Typewriter"/>
-          <w:sz w:val="20"/>
-          <w:szCs w:val="20"/>
-        </w:rPr>
-        <w:t>Above all else</w:t>
-      </w:r>
-      <w:proofErr w:type="gramEnd"/>
-      <w:r>
-        <w:rPr>
-          <w:rFonts w:ascii="Typewriter" w:hAnsi="Typewriter"/>
-          <w:sz w:val="20"/>
-          <w:szCs w:val="20"/>
-        </w:rPr>
-        <w:t>: If the rules text on a card contradicts the rules stated here, the card wins.</w:t>
+        <w:t>The game is won when seven individual O5 Character cards are in play at a time… or when a player stabs the other players in the back with a “Betrayal” action card.</w:t>
+      </w:r>
+    </w:p>
+    <w:p>
+      <w:pPr>
+        <w:rPr>
+          <w:rFonts w:ascii="Typewriter" w:hAnsi="Typewriter"/>
+          <w:sz w:val="20"/>
+          <w:szCs w:val="20"/>
+        </w:rPr>
+      </w:pPr>
+    </w:p>
+    <w:p>
+      <w:pPr>
+        <w:rPr>
+          <w:rFonts w:ascii="Typewriter" w:hAnsi="Typewriter"/>
+          <w:sz w:val="20"/>
+          <w:szCs w:val="20"/>
+        </w:rPr>
+      </w:pPr>
+      <w:r>
+        <w:rPr>
+          <w:rFonts w:ascii="Typewriter" w:hAnsi="Typewriter"/>
+          <w:sz w:val="20"/>
+          <w:szCs w:val="20"/>
+        </w:rPr>
+        <w:t>The game is lost when Daybreak begins, and an item is out of containment.</w:t>
+      </w:r>
+    </w:p>
+    <w:p>
+      <w:pPr>
+        <w:rPr>
+          <w:rFonts w:ascii="Typewriter" w:hAnsi="Typewriter"/>
+          <w:sz w:val="20"/>
+          <w:szCs w:val="20"/>
+        </w:rPr>
+      </w:pPr>
+    </w:p>
+    <w:p>
+      <w:pPr>
+        <w:rPr>
+          <w:rFonts w:ascii="Typewriter" w:hAnsi="Typewriter"/>
+          <w:sz w:val="20"/>
+          <w:szCs w:val="20"/>
+        </w:rPr>
+      </w:pPr>
+      <w:r>
+        <w:rPr>
+          <w:rFonts w:ascii="Typewriter" w:hAnsi="Typewriter"/>
+          <w:sz w:val="20"/>
+          <w:szCs w:val="20"/>
+        </w:rPr>
+        <w:t>Above all else: If the rules text on a card contradicts the rules stated here, the card wins.</w:t>
       </w:r>
     </w:p>
     <w:p>
@@ -1045,25 +917,7 @@
           <w:sz w:val="20"/>
           <w:szCs w:val="20"/>
         </w:rPr>
-        <w:t xml:space="preserve">At the beginning of this step, check to see if any procedures in play are unsatisfied. If so, then the items to which those procedures </w:t>
-      </w:r>
-      <w:proofErr w:type="gramStart"/>
-      <w:r>
-        <w:rPr>
-          <w:rFonts w:ascii="Typewriter" w:hAnsi="Typewriter"/>
-          <w:sz w:val="20"/>
-          <w:szCs w:val="20"/>
-        </w:rPr>
-        <w:t>are attached</w:t>
-      </w:r>
-      <w:proofErr w:type="gramEnd"/>
-      <w:r>
-        <w:rPr>
-          <w:rFonts w:ascii="Typewriter" w:hAnsi="Typewriter"/>
-          <w:sz w:val="20"/>
-          <w:szCs w:val="20"/>
-        </w:rPr>
-        <w:t xml:space="preserve"> have breached containment. All items which have breached containment have </w:t>
+        <w:t xml:space="preserve">At the beginning of this step, check to see if any procedures in play are unsatisfied. If so, then the items to which those procedures are attached have breached containment. All items which have breached containment have </w:t>
       </w:r>
       <w:r>
         <w:rPr>
@@ -1111,25 +965,7 @@
           <w:sz w:val="20"/>
           <w:szCs w:val="20"/>
         </w:rPr>
-        <w:t xml:space="preserve"> </w:t>
-      </w:r>
-      <w:proofErr w:type="gramStart"/>
-      <w:r>
-        <w:rPr>
-          <w:rFonts w:ascii="Typewriter" w:hAnsi="Typewriter"/>
-          <w:sz w:val="20"/>
-          <w:szCs w:val="20"/>
-        </w:rPr>
-        <w:t>If</w:t>
-      </w:r>
-      <w:proofErr w:type="gramEnd"/>
-      <w:r>
-        <w:rPr>
-          <w:rFonts w:ascii="Typewriter" w:hAnsi="Typewriter"/>
-          <w:sz w:val="20"/>
-          <w:szCs w:val="20"/>
-        </w:rPr>
-        <w:t xml:space="preserve"> the next step begins and any items are uncontained, the game is over and the players lose.</w:t>
+        <w:t xml:space="preserve"> If the next step begins and any items are uncontained, the game is over and the players lose.</w:t>
       </w:r>
     </w:p>
     <w:p>
@@ -1163,25 +999,7 @@
           <w:sz w:val="20"/>
           <w:szCs w:val="20"/>
         </w:rPr>
-        <w:t xml:space="preserve">procedures are satisfied during the day when they </w:t>
-      </w:r>
-      <w:proofErr w:type="gramStart"/>
-      <w:r>
-        <w:rPr>
-          <w:rFonts w:ascii="Typewriter" w:hAnsi="Typewriter"/>
-          <w:sz w:val="20"/>
-          <w:szCs w:val="20"/>
-        </w:rPr>
-        <w:t>are put</w:t>
-      </w:r>
-      <w:proofErr w:type="gramEnd"/>
-      <w:r>
-        <w:rPr>
-          <w:rFonts w:ascii="Typewriter" w:hAnsi="Typewriter"/>
-          <w:sz w:val="20"/>
-          <w:szCs w:val="20"/>
-        </w:rPr>
-        <w:t xml:space="preserve"> into play, and for the rest of the day if their conditions become met. </w:t>
+        <w:t xml:space="preserve">procedures are satisfied during the day when they are put into play, and for the rest of the day if their conditions become met. </w:t>
       </w:r>
     </w:p>
     <w:p>
@@ -1266,25 +1084,7 @@
           <w:sz w:val="20"/>
           <w:szCs w:val="20"/>
         </w:rPr>
-        <w:t xml:space="preserve">without playing a </w:t>
-      </w:r>
-      <w:proofErr w:type="gramStart"/>
-      <w:r>
-        <w:rPr>
-          <w:rFonts w:ascii="Typewriter" w:hAnsi="Typewriter"/>
-          <w:sz w:val="20"/>
-          <w:szCs w:val="20"/>
-        </w:rPr>
-        <w:t>card</w:t>
-      </w:r>
-      <w:proofErr w:type="gramEnd"/>
-      <w:r>
-        <w:rPr>
-          <w:rFonts w:ascii="Typewriter" w:hAnsi="Typewriter"/>
-          <w:sz w:val="20"/>
-          <w:szCs w:val="20"/>
-        </w:rPr>
-        <w:t xml:space="preserve"> </w:t>
+        <w:t xml:space="preserve">without playing a card </w:t>
       </w:r>
       <w:r>
         <w:rPr>
@@ -1380,157 +1180,49 @@
           <w:sz w:val="20"/>
           <w:szCs w:val="20"/>
         </w:rPr>
-        <w:t xml:space="preserve">Each card has a number of similar features, the important ones </w:t>
-      </w:r>
-      <w:proofErr w:type="gramStart"/>
-      <w:r>
-        <w:rPr>
-          <w:rFonts w:ascii="Typewriter" w:hAnsi="Typewriter"/>
-          <w:sz w:val="20"/>
-          <w:szCs w:val="20"/>
-        </w:rPr>
-        <w:t>being:</w:t>
-      </w:r>
-      <w:proofErr w:type="gramEnd"/>
-      <w:r>
-        <w:rPr>
-          <w:rFonts w:ascii="Typewriter" w:hAnsi="Typewriter"/>
-          <w:sz w:val="20"/>
-          <w:szCs w:val="20"/>
-        </w:rPr>
-        <w:t xml:space="preserve"> the Name at the top, the Art and Flavor Text below that, the Type and Subtype below that, and the Rules Text at the bottom. </w:t>
-      </w:r>
-      <w:proofErr w:type="gramStart"/>
-      <w:r>
-        <w:rPr>
-          <w:rFonts w:ascii="Typewriter" w:hAnsi="Typewriter"/>
-          <w:sz w:val="20"/>
-          <w:szCs w:val="20"/>
-        </w:rPr>
-        <w:t>Some</w:t>
-      </w:r>
-      <w:proofErr w:type="gramEnd"/>
-      <w:r>
-        <w:rPr>
-          <w:rFonts w:ascii="Typewriter" w:hAnsi="Typewriter"/>
-          <w:sz w:val="20"/>
-          <w:szCs w:val="20"/>
-        </w:rPr>
-        <w:t xml:space="preserve"> cards have an icon under the Name </w:t>
-      </w:r>
-      <w:r>
-        <w:rPr>
-          <w:rFonts w:ascii="Typewriter" w:hAnsi="Typewriter"/>
-          <w:sz w:val="20"/>
-          <w:szCs w:val="20"/>
-        </w:rPr>
-        <w:t xml:space="preserve">to assist with identification during the game. </w:t>
-      </w:r>
-      <w:proofErr w:type="gramStart"/>
-      <w:r>
-        <w:rPr>
-          <w:rFonts w:ascii="Typewriter" w:hAnsi="Typewriter"/>
-          <w:sz w:val="20"/>
-          <w:szCs w:val="20"/>
-        </w:rPr>
-        <w:t>Several</w:t>
-      </w:r>
-      <w:proofErr w:type="gramEnd"/>
-      <w:r>
-        <w:rPr>
-          <w:rFonts w:ascii="Typewriter" w:hAnsi="Typewriter"/>
-          <w:sz w:val="20"/>
-          <w:szCs w:val="20"/>
-        </w:rPr>
-        <w:t xml:space="preserve"> card types have an additional feature, located to the right of the Subtype.</w:t>
-      </w:r>
-    </w:p>
-    <w:p>
-      <w:pPr>
-        <w:rPr>
-          <w:rFonts w:ascii="Typewriter" w:hAnsi="Typewriter"/>
-          <w:sz w:val="20"/>
-          <w:szCs w:val="20"/>
-        </w:rPr>
-      </w:pPr>
-    </w:p>
-    <w:p>
-      <w:pPr>
-        <w:rPr>
-          <w:rFonts w:ascii="Typewriter" w:hAnsi="Typewriter"/>
-          <w:sz w:val="20"/>
-          <w:szCs w:val="20"/>
-        </w:rPr>
-      </w:pPr>
-      <w:r>
-        <w:rPr>
-          <w:rFonts w:ascii="Typewriter" w:hAnsi="Typewriter"/>
-          <w:sz w:val="20"/>
-          <w:szCs w:val="20"/>
-        </w:rPr>
-        <w:t xml:space="preserve">Cards </w:t>
-      </w:r>
-      <w:proofErr w:type="gramStart"/>
-      <w:r>
-        <w:rPr>
-          <w:rFonts w:ascii="Typewriter" w:hAnsi="Typewriter"/>
-          <w:sz w:val="20"/>
-          <w:szCs w:val="20"/>
-        </w:rPr>
-        <w:t>are contained</w:t>
-      </w:r>
-      <w:proofErr w:type="gramEnd"/>
-      <w:r>
-        <w:rPr>
-          <w:rFonts w:ascii="Typewriter" w:hAnsi="Typewriter"/>
-          <w:sz w:val="20"/>
-          <w:szCs w:val="20"/>
-        </w:rPr>
-        <w:t xml:space="preserve"> within three different decks. Cards from the Item and Procedure decks </w:t>
-      </w:r>
-      <w:proofErr w:type="gramStart"/>
-      <w:r>
-        <w:rPr>
-          <w:rFonts w:ascii="Typewriter" w:hAnsi="Typewriter"/>
-          <w:sz w:val="20"/>
-          <w:szCs w:val="20"/>
-        </w:rPr>
-        <w:t>are put</w:t>
-      </w:r>
-      <w:proofErr w:type="gramEnd"/>
-      <w:r>
-        <w:rPr>
-          <w:rFonts w:ascii="Typewriter" w:hAnsi="Typewriter"/>
-          <w:sz w:val="20"/>
-          <w:szCs w:val="20"/>
-        </w:rPr>
-        <w:t xml:space="preserve"> directly into play from the top of their decks, while cards from the Draw deck are drawn into the players’ hands. If a card asks you to draw, it is from the Draw deck.</w:t>
-      </w:r>
-      <w:r>
-        <w:rPr>
-          <w:rFonts w:ascii="Typewriter" w:hAnsi="Typewriter"/>
-          <w:sz w:val="20"/>
-          <w:szCs w:val="20"/>
-        </w:rPr>
-        <w:t xml:space="preserve"> Each deck has a discard pile, and if a deck runs out of </w:t>
-      </w:r>
-      <w:proofErr w:type="gramStart"/>
-      <w:r>
-        <w:rPr>
-          <w:rFonts w:ascii="Typewriter" w:hAnsi="Typewriter"/>
-          <w:sz w:val="20"/>
-          <w:szCs w:val="20"/>
-        </w:rPr>
-        <w:t>cards</w:t>
-      </w:r>
-      <w:proofErr w:type="gramEnd"/>
-      <w:r>
-        <w:rPr>
-          <w:rFonts w:ascii="Typewriter" w:hAnsi="Typewriter"/>
-          <w:sz w:val="20"/>
-          <w:szCs w:val="20"/>
-        </w:rPr>
-        <w:t xml:space="preserve"> then the discard pile is shuffled, and becomes the new deck.</w:t>
+        <w:t xml:space="preserve">Each card has a number of similar features, the important ones being: the Name at the top, the Art and Flavor Text below that, the Type and Subtype below that, and the Rules Text at the bottom. Some cards have an icon under the Name </w:t>
+      </w:r>
+      <w:r>
+        <w:rPr>
+          <w:rFonts w:ascii="Typewriter" w:hAnsi="Typewriter"/>
+          <w:sz w:val="20"/>
+          <w:szCs w:val="20"/>
+        </w:rPr>
+        <w:t>to assist with identification during the game. Several card types have an additional feature, located to the right of the Subtype.</w:t>
+      </w:r>
+    </w:p>
+    <w:p>
+      <w:pPr>
+        <w:rPr>
+          <w:rFonts w:ascii="Typewriter" w:hAnsi="Typewriter"/>
+          <w:sz w:val="20"/>
+          <w:szCs w:val="20"/>
+        </w:rPr>
+      </w:pPr>
+    </w:p>
+    <w:p>
+      <w:pPr>
+        <w:rPr>
+          <w:rFonts w:ascii="Typewriter" w:hAnsi="Typewriter"/>
+          <w:sz w:val="20"/>
+          <w:szCs w:val="20"/>
+        </w:rPr>
+      </w:pPr>
+      <w:r>
+        <w:rPr>
+          <w:rFonts w:ascii="Typewriter" w:hAnsi="Typewriter"/>
+          <w:sz w:val="20"/>
+          <w:szCs w:val="20"/>
+        </w:rPr>
+        <w:t>Cards are contained within three different decks. Cards from the Item and Procedure decks are put directly into play from the top of their decks, while cards from the Draw deck are drawn into the players’ hands. If a card asks you to draw, it is from the Draw deck.</w:t>
+      </w:r>
+      <w:r>
+        <w:rPr>
+          <w:rFonts w:ascii="Typewriter" w:hAnsi="Typewriter"/>
+          <w:sz w:val="20"/>
+          <w:szCs w:val="20"/>
+        </w:rPr>
+        <w:t xml:space="preserve"> Each deck has a discard pile, and if a deck runs out of cards then the discard pile is shuffled, and becomes the new deck.</w:t>
       </w:r>
     </w:p>
     <w:p>
@@ -1661,25 +1353,7 @@
           <w:sz w:val="20"/>
           <w:szCs w:val="20"/>
         </w:rPr>
-        <w:t xml:space="preserve">Represents anomalous items that must </w:t>
-      </w:r>
-      <w:proofErr w:type="gramStart"/>
-      <w:r>
-        <w:rPr>
-          <w:rFonts w:ascii="Typewriter" w:hAnsi="Typewriter"/>
-          <w:sz w:val="20"/>
-          <w:szCs w:val="20"/>
-        </w:rPr>
-        <w:t>be contained</w:t>
-      </w:r>
-      <w:proofErr w:type="gramEnd"/>
-      <w:r>
-        <w:rPr>
-          <w:rFonts w:ascii="Typewriter" w:hAnsi="Typewriter"/>
-          <w:sz w:val="20"/>
-          <w:szCs w:val="20"/>
-        </w:rPr>
-        <w:t xml:space="preserve"> by</w:t>
+        <w:t>Represents anomalous items that must be contained by</w:t>
       </w:r>
       <w:r>
         <w:rPr>
@@ -1721,51 +1395,15 @@
           <w:sz w:val="20"/>
           <w:szCs w:val="20"/>
         </w:rPr>
-        <w:t>Items have a “Class</w:t>
-      </w:r>
-      <w:proofErr w:type="gramStart"/>
-      <w:r>
-        <w:rPr>
-          <w:rFonts w:ascii="Typewriter" w:hAnsi="Typewriter"/>
-          <w:sz w:val="20"/>
-          <w:szCs w:val="20"/>
-        </w:rPr>
-        <w:t>”,</w:t>
-      </w:r>
-      <w:proofErr w:type="gramEnd"/>
-      <w:r>
-        <w:rPr>
-          <w:rFonts w:ascii="Typewriter" w:hAnsi="Typewriter"/>
-          <w:sz w:val="20"/>
-          <w:szCs w:val="20"/>
-        </w:rPr>
-        <w:t xml:space="preserve"> which determines how many Procedures should be attached to it when it enters play. </w:t>
-      </w:r>
-      <w:r>
-        <w:rPr>
-          <w:rFonts w:ascii="Typewriter" w:hAnsi="Typewriter"/>
-          <w:sz w:val="20"/>
-          <w:szCs w:val="20"/>
-        </w:rPr>
-        <w:t>If the class has one or more “</w:t>
-      </w:r>
-      <w:proofErr w:type="gramStart"/>
-      <w:r>
-        <w:rPr>
-          <w:rFonts w:ascii="Typewriter" w:hAnsi="Typewriter"/>
-          <w:sz w:val="20"/>
-          <w:szCs w:val="20"/>
-        </w:rPr>
-        <w:t>-“ or</w:t>
-      </w:r>
-      <w:proofErr w:type="gramEnd"/>
-      <w:r>
-        <w:rPr>
-          <w:rFonts w:ascii="Typewriter" w:hAnsi="Typewriter"/>
-          <w:sz w:val="20"/>
-          <w:szCs w:val="20"/>
-        </w:rPr>
-        <w:t xml:space="preserve"> “+” next to it, it indicates subtracting or adding, respectively, that many procedures from the count below.</w:t>
+        <w:t xml:space="preserve">Items have a “Class”, which determines how many Procedures should be attached to it when it enters play. </w:t>
+      </w:r>
+      <w:r>
+        <w:rPr>
+          <w:rFonts w:ascii="Typewriter" w:hAnsi="Typewriter"/>
+          <w:sz w:val="20"/>
+          <w:szCs w:val="20"/>
+        </w:rPr>
+        <w:t>If the class has one or more “-“ or “+” next to it, it indicates subtracting or adding, respectively, that many procedures from the count below.</w:t>
       </w:r>
     </w:p>
     <w:p>
@@ -1913,25 +1551,15 @@
           <w:sz w:val="20"/>
           <w:szCs w:val="20"/>
         </w:rPr>
-        <w:t>If an Item has no procedures attached (for whatever reason, including being “Safe</w:t>
-      </w:r>
-      <w:proofErr w:type="gramStart"/>
-      <w:r>
-        <w:rPr>
-          <w:rFonts w:ascii="Typewriter" w:hAnsi="Typewriter"/>
-          <w:sz w:val="20"/>
-          <w:szCs w:val="20"/>
-        </w:rPr>
-        <w:t>-“ or</w:t>
-      </w:r>
-      <w:proofErr w:type="gramEnd"/>
-      <w:r>
-        <w:rPr>
-          <w:rFonts w:ascii="Typewriter" w:hAnsi="Typewriter"/>
-          <w:sz w:val="20"/>
-          <w:szCs w:val="20"/>
-        </w:rPr>
-        <w:t xml:space="preserve"> having had all of their procedures via card effects), then it cannot be breached. Think about it as being that the item is self-containing, somehow.</w:t>
+        <w:t>If an Item has no procedures attached (for whatever reason, including being “Safe-“ or having had all of their procedures via card effects), then it cannot be breached. Think about it as being that the item is self-containing, somehow.</w:t>
+      </w:r>
+      <w:r>
+        <w:rPr>
+          <w:rFonts w:ascii="Typewriter" w:hAnsi="Typewriter"/>
+          <w:sz w:val="20"/>
+          <w:szCs w:val="20"/>
+        </w:rPr>
+        <w:t xml:space="preserve"> If there are no items in play at any point, a new item is to be put into play immediately.</w:t>
       </w:r>
     </w:p>
     <w:p>
@@ -2062,69 +1690,33 @@
           <w:sz w:val="20"/>
           <w:szCs w:val="20"/>
         </w:rPr>
-        <w:t xml:space="preserve">Represents activities that The Foundation must engage in, </w:t>
-      </w:r>
-      <w:proofErr w:type="gramStart"/>
-      <w:r>
-        <w:rPr>
-          <w:rFonts w:ascii="Typewriter" w:hAnsi="Typewriter"/>
-          <w:sz w:val="20"/>
-          <w:szCs w:val="20"/>
-        </w:rPr>
-        <w:t>in order to</w:t>
-      </w:r>
-      <w:proofErr w:type="gramEnd"/>
-      <w:r>
-        <w:rPr>
-          <w:rFonts w:ascii="Typewriter" w:hAnsi="Typewriter"/>
-          <w:sz w:val="20"/>
-          <w:szCs w:val="20"/>
-        </w:rPr>
-        <w:t xml:space="preserve"> contain the items in containment. </w:t>
-      </w:r>
-    </w:p>
-    <w:p>
-      <w:pPr>
-        <w:rPr>
-          <w:rFonts w:ascii="Typewriter" w:hAnsi="Typewriter"/>
-          <w:sz w:val="20"/>
-          <w:szCs w:val="20"/>
-        </w:rPr>
-      </w:pPr>
-    </w:p>
-    <w:p>
-      <w:pPr>
-        <w:rPr>
-          <w:rFonts w:ascii="Typewriter" w:hAnsi="Typewriter"/>
-          <w:sz w:val="20"/>
-          <w:szCs w:val="20"/>
-        </w:rPr>
-      </w:pPr>
-      <w:r>
-        <w:rPr>
-          <w:rFonts w:ascii="Typewriter" w:hAnsi="Typewriter"/>
-          <w:sz w:val="20"/>
-          <w:szCs w:val="20"/>
-        </w:rPr>
-        <w:t xml:space="preserve">Procedures have a “Target Personnel” rating, which is the minimum number of personnel tokens that must be on the card for it to </w:t>
-      </w:r>
-      <w:proofErr w:type="gramStart"/>
-      <w:r>
-        <w:rPr>
-          <w:rFonts w:ascii="Typewriter" w:hAnsi="Typewriter"/>
-          <w:sz w:val="20"/>
-          <w:szCs w:val="20"/>
-        </w:rPr>
-        <w:t>be considered</w:t>
-      </w:r>
-      <w:proofErr w:type="gramEnd"/>
-      <w:r>
-        <w:rPr>
-          <w:rFonts w:ascii="Typewriter" w:hAnsi="Typewriter"/>
-          <w:sz w:val="20"/>
-          <w:szCs w:val="20"/>
-        </w:rPr>
-        <w:t xml:space="preserve"> satisfied during the Breach step.</w:t>
+        <w:t xml:space="preserve">Represents activities that The Foundation must engage in, in order to contain the items in containment. </w:t>
+      </w:r>
+    </w:p>
+    <w:p>
+      <w:pPr>
+        <w:rPr>
+          <w:rFonts w:ascii="Typewriter" w:hAnsi="Typewriter"/>
+          <w:sz w:val="20"/>
+          <w:szCs w:val="20"/>
+        </w:rPr>
+      </w:pPr>
+    </w:p>
+    <w:p>
+      <w:pPr>
+        <w:rPr>
+          <w:rFonts w:ascii="Typewriter" w:hAnsi="Typewriter"/>
+          <w:sz w:val="20"/>
+          <w:szCs w:val="20"/>
+        </w:rPr>
+      </w:pPr>
+      <w:r>
+        <w:rPr>
+          <w:rFonts w:ascii="Typewriter" w:hAnsi="Typewriter"/>
+          <w:sz w:val="20"/>
+          <w:szCs w:val="20"/>
+        </w:rPr>
+        <w:t>Procedures have a “Target Personnel” rating, which is the minimum number of personnel tokens that must be on the card for it to be considered satisfied during the Breach step.</w:t>
       </w:r>
       <w:r>
         <w:rPr>
@@ -2256,25 +1848,7 @@
           <w:sz w:val="20"/>
           <w:szCs w:val="20"/>
         </w:rPr>
-        <w:t xml:space="preserve">Represents things that can </w:t>
-      </w:r>
-      <w:proofErr w:type="gramStart"/>
-      <w:r>
-        <w:rPr>
-          <w:rFonts w:ascii="Typewriter" w:hAnsi="Typewriter"/>
-          <w:sz w:val="20"/>
-          <w:szCs w:val="20"/>
-        </w:rPr>
-        <w:t>be done</w:t>
-      </w:r>
-      <w:proofErr w:type="gramEnd"/>
-      <w:r>
-        <w:rPr>
-          <w:rFonts w:ascii="Typewriter" w:hAnsi="Typewriter"/>
-          <w:sz w:val="20"/>
-          <w:szCs w:val="20"/>
-        </w:rPr>
-        <w:t xml:space="preserve">, that have </w:t>
+        <w:t xml:space="preserve">Represents things that can be done, that have </w:t>
       </w:r>
       <w:r>
         <w:rPr>
@@ -2338,25 +1912,15 @@
           <w:sz w:val="20"/>
           <w:szCs w:val="20"/>
         </w:rPr>
-        <w:t xml:space="preserve"> unless specifically stated on the card. Rather, when they </w:t>
-      </w:r>
-      <w:proofErr w:type="gramStart"/>
-      <w:r>
-        <w:rPr>
-          <w:rFonts w:ascii="Typewriter" w:hAnsi="Typewriter"/>
-          <w:sz w:val="20"/>
-          <w:szCs w:val="20"/>
-        </w:rPr>
-        <w:t>are played</w:t>
-      </w:r>
-      <w:proofErr w:type="gramEnd"/>
-      <w:r>
-        <w:rPr>
-          <w:rFonts w:ascii="Typewriter" w:hAnsi="Typewriter"/>
-          <w:sz w:val="20"/>
-          <w:szCs w:val="20"/>
-        </w:rPr>
-        <w:t xml:space="preserve"> their effect is enacted immediately, and then they are sent directly to the Draw Deck’s discard pile.</w:t>
+        <w:t xml:space="preserve"> unless specifically stated on the card. Rather, when they are played their effect is enacted immediately, and then they are sent directly to the Draw Deck’s discard pile.</w:t>
+      </w:r>
+      <w:r>
+        <w:rPr>
+          <w:rFonts w:ascii="Typewriter" w:hAnsi="Typewriter"/>
+          <w:sz w:val="20"/>
+          <w:szCs w:val="20"/>
+        </w:rPr>
+        <w:t xml:space="preserve"> Note that during a single-player game, cards with the “Betrayal” sub-type are removed from play when drawn, and another card is drawn.</w:t>
       </w:r>
     </w:p>
     <w:p>
@@ -2477,25 +2041,7 @@
           <w:sz w:val="20"/>
           <w:szCs w:val="20"/>
         </w:rPr>
-        <w:t xml:space="preserve"> “put into play” the same way that Item or Procedure cards are, and behave similarly (</w:t>
-      </w:r>
-      <w:proofErr w:type="gramStart"/>
-      <w:r>
-        <w:rPr>
-          <w:rFonts w:ascii="Typewriter" w:hAnsi="Typewriter"/>
-          <w:sz w:val="20"/>
-          <w:szCs w:val="20"/>
-        </w:rPr>
-        <w:t>ie</w:t>
-      </w:r>
-      <w:proofErr w:type="gramEnd"/>
-      <w:r>
-        <w:rPr>
-          <w:rFonts w:ascii="Typewriter" w:hAnsi="Typewriter"/>
-          <w:sz w:val="20"/>
-          <w:szCs w:val="20"/>
-        </w:rPr>
-        <w:t xml:space="preserve"> abilities are triggered at the appropriate times, </w:t>
+        <w:t xml:space="preserve"> “put into play” the same way that Item or Procedure cards are, and behave similarly (ie abilities are triggered at the appropriate times, </w:t>
       </w:r>
       <w:r>
         <w:rPr>
@@ -2599,25 +2145,7 @@
           <w:sz w:val="20"/>
           <w:szCs w:val="20"/>
         </w:rPr>
-        <w:t xml:space="preserve">A Note about O5’s: There may only be one instance of any O5 in play at a time. This means that if two cards </w:t>
-      </w:r>
-      <w:proofErr w:type="gramStart"/>
-      <w:r>
-        <w:rPr>
-          <w:rFonts w:ascii="Typewriter" w:hAnsi="Typewriter"/>
-          <w:sz w:val="20"/>
-          <w:szCs w:val="20"/>
-        </w:rPr>
-        <w:t>are named</w:t>
-      </w:r>
-      <w:proofErr w:type="gramEnd"/>
-      <w:r>
-        <w:rPr>
-          <w:rFonts w:ascii="Typewriter" w:hAnsi="Typewriter"/>
-          <w:sz w:val="20"/>
-          <w:szCs w:val="20"/>
-        </w:rPr>
-        <w:t>, for example, “O5-4”, then only one of them may be in play at a time.</w:t>
+        <w:t>A Note about O5’s: There may only be one instance of any O5 in play at a time. This means that if two cards are named, for example, “O5-4”, then only one of them may be in play at a time.</w:t>
       </w:r>
     </w:p>
     <w:p>
@@ -2685,33 +2213,15 @@
           <w:sz w:val="20"/>
           <w:szCs w:val="20"/>
         </w:rPr>
-        <w:t xml:space="preserve">to </w:t>
-      </w:r>
-      <w:proofErr w:type="gramStart"/>
-      <w:r>
-        <w:rPr>
-          <w:rFonts w:ascii="Typewriter" w:hAnsi="Typewriter"/>
-          <w:sz w:val="20"/>
-          <w:szCs w:val="20"/>
-        </w:rPr>
-        <w:t xml:space="preserve">be </w:t>
-      </w:r>
-      <w:r>
-        <w:rPr>
-          <w:rFonts w:ascii="Typewriter" w:hAnsi="Typewriter"/>
-          <w:sz w:val="20"/>
-          <w:szCs w:val="20"/>
-        </w:rPr>
-        <w:t>played</w:t>
-      </w:r>
-      <w:proofErr w:type="gramEnd"/>
-      <w:r>
-        <w:rPr>
-          <w:rFonts w:ascii="Typewriter" w:hAnsi="Typewriter"/>
-          <w:sz w:val="20"/>
-          <w:szCs w:val="20"/>
-        </w:rPr>
-        <w:t xml:space="preserve"> like Actions unless specifically stated on the card.</w:t>
+        <w:t xml:space="preserve">to be </w:t>
+      </w:r>
+      <w:r>
+        <w:rPr>
+          <w:rFonts w:ascii="Typewriter" w:hAnsi="Typewriter"/>
+          <w:sz w:val="20"/>
+          <w:szCs w:val="20"/>
+        </w:rPr>
+        <w:t>played like Actions unless specifically stated on the card.</w:t>
       </w:r>
     </w:p>
     <w:p>
@@ -2808,69 +2318,15 @@
           <w:sz w:val="20"/>
           <w:szCs w:val="20"/>
         </w:rPr>
-        <w:t xml:space="preserve">This game (including these rules and </w:t>
-      </w:r>
-      <w:proofErr w:type="gramStart"/>
-      <w:r>
-        <w:rPr>
-          <w:rFonts w:ascii="Typewriter" w:hAnsi="Typewriter"/>
-          <w:sz w:val="20"/>
-          <w:szCs w:val="20"/>
-        </w:rPr>
-        <w:t>all of</w:t>
-      </w:r>
-      <w:proofErr w:type="gramEnd"/>
-      <w:r>
-        <w:rPr>
-          <w:rFonts w:ascii="Typewriter" w:hAnsi="Typewriter"/>
-          <w:sz w:val="20"/>
-          <w:szCs w:val="20"/>
-        </w:rPr>
-        <w:t xml:space="preserve"> the cards) is licensed under the Creative Commons Attribution Share-Alike License. </w:t>
-      </w:r>
-      <w:r>
-        <w:rPr>
-          <w:rFonts w:ascii="Typewriter" w:hAnsi="Typewriter"/>
-          <w:sz w:val="20"/>
-          <w:szCs w:val="20"/>
-        </w:rPr>
-        <w:t xml:space="preserve">The cards in this game, including the rules text and flavor text, were </w:t>
-      </w:r>
-      <w:proofErr w:type="gramStart"/>
-      <w:r>
-        <w:rPr>
-          <w:rFonts w:ascii="Typewriter" w:hAnsi="Typewriter"/>
-          <w:sz w:val="20"/>
-          <w:szCs w:val="20"/>
-        </w:rPr>
-        <w:t>created</w:t>
-      </w:r>
-      <w:proofErr w:type="gramEnd"/>
-      <w:r>
-        <w:rPr>
-          <w:rFonts w:ascii="Typewriter" w:hAnsi="Typewriter"/>
-          <w:sz w:val="20"/>
-          <w:szCs w:val="20"/>
-        </w:rPr>
-        <w:t xml:space="preserve"> and written by Zaphodious using concepts from the SCP Foundation Wiki. Additionally, </w:t>
-      </w:r>
-      <w:proofErr w:type="gramStart"/>
-      <w:r>
-        <w:rPr>
-          <w:rFonts w:ascii="Typewriter" w:hAnsi="Typewriter"/>
-          <w:sz w:val="20"/>
-          <w:szCs w:val="20"/>
-        </w:rPr>
-        <w:t>particular cards</w:t>
-      </w:r>
-      <w:proofErr w:type="gramEnd"/>
-      <w:r>
-        <w:rPr>
-          <w:rFonts w:ascii="Typewriter" w:hAnsi="Typewriter"/>
-          <w:sz w:val="20"/>
-          <w:szCs w:val="20"/>
-        </w:rPr>
-        <w:t xml:space="preserve"> are directly inspired by specific works, listed below.</w:t>
+        <w:t xml:space="preserve">This game (including these rules and all of the cards) is licensed under the Creative Commons Attribution Share-Alike License. </w:t>
+      </w:r>
+      <w:r>
+        <w:rPr>
+          <w:rFonts w:ascii="Typewriter" w:hAnsi="Typewriter"/>
+          <w:sz w:val="20"/>
+          <w:szCs w:val="20"/>
+        </w:rPr>
+        <w:t>The cards in this game, including the rules text and flavor text, were created and written by Zaphodious using concepts from the SCP Foundation Wiki. Additionally, particular cards are directly inspired by specific works, listed below.</w:t>
       </w:r>
       <w:r>
         <w:rPr>
@@ -3565,25 +3021,7 @@
           <w:sz w:val="16"/>
           <w:szCs w:val="16"/>
         </w:rPr>
-        <w:t xml:space="preserve">SCP-939: With </w:t>
-      </w:r>
-      <w:proofErr w:type="gramStart"/>
-      <w:r>
-        <w:rPr>
-          <w:rFonts w:ascii="Typewriter" w:hAnsi="Typewriter"/>
-          <w:sz w:val="16"/>
-          <w:szCs w:val="16"/>
-        </w:rPr>
-        <w:t>Many</w:t>
-      </w:r>
-      <w:proofErr w:type="gramEnd"/>
-      <w:r>
-        <w:rPr>
-          <w:rFonts w:ascii="Typewriter" w:hAnsi="Typewriter"/>
-          <w:sz w:val="16"/>
-          <w:szCs w:val="16"/>
-        </w:rPr>
-        <w:t xml:space="preserve"> Voices</w:t>
+        <w:t>SCP-939: With Many Voices</w:t>
       </w:r>
       <w:r>
         <w:rPr>
@@ -5620,25 +5058,7 @@
           <w:sz w:val="16"/>
           <w:szCs w:val="16"/>
         </w:rPr>
-        <w:t xml:space="preserve"> </w:t>
-      </w:r>
-      <w:proofErr w:type="gramStart"/>
-      <w:r>
-        <w:rPr>
-          <w:rFonts w:ascii="Typewriter" w:hAnsi="Typewriter"/>
-          <w:sz w:val="16"/>
-          <w:szCs w:val="16"/>
-        </w:rPr>
-        <w:t>is inspired</w:t>
-      </w:r>
-      <w:proofErr w:type="gramEnd"/>
-      <w:r>
-        <w:rPr>
-          <w:rFonts w:ascii="Typewriter" w:hAnsi="Typewriter"/>
-          <w:sz w:val="16"/>
-          <w:szCs w:val="16"/>
-        </w:rPr>
-        <w:t xml:space="preserve"> by “WMDD’s Proposal” by </w:t>
+        <w:t xml:space="preserve"> is inspired by “WMDD’s Proposal” by </w:t>
       </w:r>
       <w:r>
         <w:rPr>

</xml_diff>